<commit_message>
Update Project Design Group 1.docx
cleaned up a little, added name to 3 sections in project tasks alongside hrs.
</commit_message>
<xml_diff>
--- a/docs/Project Design Group 1.docx
+++ b/docs/Project Design Group 1.docx
@@ -2872,7 +2872,13 @@
     </w:p>
     <w:p>
       <w:r>
-        <w:t>The tasking table below defines the tasks, and assigns an individual to them.</w:t>
+        <w:t xml:space="preserve">The tasking table below defines the </w:t>
+      </w:r>
+      <w:r>
+        <w:t>tasks and</w:t>
+      </w:r>
+      <w:r>
+        <w:t xml:space="preserve"> assigns an individual to them.</w:t>
       </w:r>
     </w:p>
     <w:tbl>
@@ -3900,13 +3906,21 @@
           <w:tcPr>
             <w:tcW w:w="2067" w:type="dxa"/>
           </w:tcPr>
-          <w:p/>
+          <w:p>
+            <w:r>
+              <w:t>Neil</w:t>
+            </w:r>
+          </w:p>
         </w:tc>
         <w:tc>
           <w:tcPr>
             <w:tcW w:w="2338" w:type="dxa"/>
           </w:tcPr>
-          <w:p/>
+          <w:p>
+            <w:r>
+              <w:t>1.5 hours</w:t>
+            </w:r>
+          </w:p>
         </w:tc>
       </w:tr>
       <w:tr>
@@ -3930,13 +3944,21 @@
           <w:tcPr>
             <w:tcW w:w="2067" w:type="dxa"/>
           </w:tcPr>
-          <w:p/>
+          <w:p>
+            <w:r>
+              <w:t>Neil</w:t>
+            </w:r>
+          </w:p>
         </w:tc>
         <w:tc>
           <w:tcPr>
             <w:tcW w:w="2338" w:type="dxa"/>
           </w:tcPr>
-          <w:p/>
+          <w:p>
+            <w:r>
+              <w:t>1 hour</w:t>
+            </w:r>
+          </w:p>
         </w:tc>
       </w:tr>
       <w:tr>
@@ -4084,13 +4106,21 @@
           <w:tcPr>
             <w:tcW w:w="2067" w:type="dxa"/>
           </w:tcPr>
-          <w:p/>
+          <w:p>
+            <w:r>
+              <w:t>Neil</w:t>
+            </w:r>
+          </w:p>
         </w:tc>
         <w:tc>
           <w:tcPr>
             <w:tcW w:w="2338" w:type="dxa"/>
           </w:tcPr>
-          <w:p/>
+          <w:p>
+            <w:r>
+              <w:t>2 hours</w:t>
+            </w:r>
+          </w:p>
         </w:tc>
       </w:tr>
       <w:tr>

</xml_diff>

<commit_message>
Final version -- Added Table of Contents and finished the task assignments
</commit_message>
<xml_diff>
--- a/docs/Project Design Group 1.docx
+++ b/docs/Project Design Group 1.docx
@@ -11,6 +11,76 @@
           <w:szCs w:val="28"/>
         </w:rPr>
       </w:pPr>
+    </w:p>
+    <w:p>
+      <w:pPr>
+        <w:jc w:val="center"/>
+        <w:rPr>
+          <w:rFonts w:cs="Times New Roman"/>
+          <w:sz w:val="28"/>
+          <w:szCs w:val="28"/>
+        </w:rPr>
+      </w:pPr>
+    </w:p>
+    <w:p>
+      <w:pPr>
+        <w:jc w:val="center"/>
+        <w:rPr>
+          <w:rFonts w:cs="Times New Roman"/>
+          <w:sz w:val="28"/>
+          <w:szCs w:val="28"/>
+        </w:rPr>
+      </w:pPr>
+    </w:p>
+    <w:p>
+      <w:pPr>
+        <w:jc w:val="center"/>
+        <w:rPr>
+          <w:rFonts w:cs="Times New Roman"/>
+          <w:sz w:val="28"/>
+          <w:szCs w:val="28"/>
+        </w:rPr>
+      </w:pPr>
+    </w:p>
+    <w:p>
+      <w:pPr>
+        <w:jc w:val="center"/>
+        <w:rPr>
+          <w:rFonts w:cs="Times New Roman"/>
+          <w:sz w:val="28"/>
+          <w:szCs w:val="28"/>
+        </w:rPr>
+      </w:pPr>
+    </w:p>
+    <w:p>
+      <w:pPr>
+        <w:jc w:val="center"/>
+        <w:rPr>
+          <w:rFonts w:cs="Times New Roman"/>
+          <w:sz w:val="28"/>
+          <w:szCs w:val="28"/>
+        </w:rPr>
+      </w:pPr>
+    </w:p>
+    <w:p>
+      <w:pPr>
+        <w:jc w:val="center"/>
+        <w:rPr>
+          <w:rFonts w:cs="Times New Roman"/>
+          <w:sz w:val="28"/>
+          <w:szCs w:val="28"/>
+        </w:rPr>
+      </w:pPr>
+    </w:p>
+    <w:p>
+      <w:pPr>
+        <w:jc w:val="center"/>
+        <w:rPr>
+          <w:rFonts w:cs="Times New Roman"/>
+          <w:sz w:val="28"/>
+          <w:szCs w:val="28"/>
+        </w:rPr>
+      </w:pPr>
       <w:r>
         <w:rPr>
           <w:rFonts w:cs="Times New Roman"/>
@@ -168,6 +238,102 @@
       </w:pPr>
       <w:r>
         <w:lastRenderedPageBreak/>
+        <w:t>Table of Contents</w:t>
+      </w:r>
+    </w:p>
+    <w:p>
+      <w:hyperlink w:anchor="_1_Project_Overview" w:history="1">
+        <w:r>
+          <w:rPr>
+            <w:rStyle w:val="Hyperlink"/>
+          </w:rPr>
+          <w:t>1 Project Overview and Scope</w:t>
+        </w:r>
+      </w:hyperlink>
+    </w:p>
+    <w:p>
+      <w:hyperlink w:anchor="_2_Project_Requirements" w:history="1">
+        <w:r>
+          <w:rPr>
+            <w:rStyle w:val="Hyperlink"/>
+          </w:rPr>
+          <w:t>2 Project Requirements</w:t>
+        </w:r>
+      </w:hyperlink>
+    </w:p>
+    <w:p>
+      <w:hyperlink w:anchor="_3_Project_Methodology" w:history="1">
+        <w:r>
+          <w:rPr>
+            <w:rStyle w:val="Hyperlink"/>
+          </w:rPr>
+          <w:t>3 Project Methodology</w:t>
+        </w:r>
+      </w:hyperlink>
+    </w:p>
+    <w:p>
+      <w:hyperlink w:anchor="_4_Project_Schedule" w:history="1">
+        <w:r>
+          <w:rPr>
+            <w:rStyle w:val="Hyperlink"/>
+          </w:rPr>
+          <w:t>4 Project Schedule</w:t>
+        </w:r>
+      </w:hyperlink>
+    </w:p>
+    <w:p>
+      <w:hyperlink w:anchor="_5_Project_Tasks" w:history="1">
+        <w:r>
+          <w:rPr>
+            <w:rStyle w:val="Hyperlink"/>
+          </w:rPr>
+          <w:t>5 Project Tasks</w:t>
+        </w:r>
+      </w:hyperlink>
+    </w:p>
+    <w:p>
+      <w:hyperlink w:anchor="_6_Project_Risks" w:history="1">
+        <w:r>
+          <w:rPr>
+            <w:rStyle w:val="Hyperlink"/>
+          </w:rPr>
+          <w:t>6 Project Risks</w:t>
+        </w:r>
+      </w:hyperlink>
+    </w:p>
+    <w:p>
+      <w:hyperlink w:anchor="_7_Project_Evaluation" w:history="1">
+        <w:r>
+          <w:rPr>
+            <w:rStyle w:val="Hyperlink"/>
+          </w:rPr>
+          <w:t>7 Project Evaluation Plan</w:t>
+        </w:r>
+      </w:hyperlink>
+    </w:p>
+    <w:p/>
+    <w:p>
+      <w:pPr>
+        <w:rPr>
+          <w:caps/>
+          <w:color w:val="FFFFFF" w:themeColor="background1"/>
+          <w:spacing w:val="15"/>
+          <w:sz w:val="22"/>
+          <w:szCs w:val="22"/>
+        </w:rPr>
+      </w:pPr>
+      <w:r>
+        <w:br w:type="page"/>
+      </w:r>
+    </w:p>
+    <w:p>
+      <w:pPr>
+        <w:pStyle w:val="Heading1"/>
+      </w:pPr>
+      <w:bookmarkStart w:id="0" w:name="_1_Project_Overview"/>
+      <w:bookmarkEnd w:id="0"/>
+      <w:r>
+        <w:lastRenderedPageBreak/>
         <w:t xml:space="preserve">1 </w:t>
       </w:r>
       <w:r>
@@ -200,7 +366,15 @@
         <w:t>Breakout</w:t>
       </w:r>
       <w:r>
-        <w:t xml:space="preserve"> as part of the CMSC 495 Computer Science Capstone. The project will be implemented using Python and the Pygame framework and will target desktop platforms, with Windows as the primary execution environment. The goal of the project is to deliver a fully playable and stable Minimum Viable Product (MVP) that demonstrates core game development concepts, including real-time input handling, 2D collision detection, state management, and modular software design.</w:t>
+        <w:t xml:space="preserve"> as part of the CMSC 495 Computer Science Capstone. The project will be implemented using Python and the </w:t>
+      </w:r>
+      <w:proofErr w:type="spellStart"/>
+      <w:r>
+        <w:t>Pygame</w:t>
+      </w:r>
+      <w:proofErr w:type="spellEnd"/>
+      <w:r>
+        <w:t xml:space="preserve"> framework and will target desktop platforms, with Windows as the primary execution environment. The goal of the project is to deliver a fully playable and stable Minimum Viable Product (MVP) that demonstrates core game development concepts, including real-time input handling, 2D collision detection, state management, and modular software design.</w:t>
       </w:r>
     </w:p>
     <w:p>
@@ -236,7 +410,21 @@
     </w:p>
     <w:p>
       <w:r>
-        <w:t>Several constraints define the project scope. The development timeline is limited to the duration of the academic term, and all development must be completed using Python and Pygame. The game will be designed for keyboard input and a fixed desktop resolution. Features such as multiplayer support, online services, persistent user accounts, mobile deployment, and advanced physics systems are explicitly out of scope for this project. These constraints ensure that the project remains focused, achievable, and aligned with the learning objectives of the course.</w:t>
+        <w:t xml:space="preserve">Several constraints define the project scope. The development timeline is limited to the duration of the academic term, and all development must be completed using Python and </w:t>
+      </w:r>
+      <w:proofErr w:type="spellStart"/>
+      <w:r>
+        <w:t>Pygame</w:t>
+      </w:r>
+      <w:proofErr w:type="spellEnd"/>
+      <w:r>
+        <w:t xml:space="preserve">. The game will be designed for keyboard input and </w:t>
+      </w:r>
+      <w:r>
+        <w:t>fixed</w:t>
+      </w:r>
+      <w:r>
+        <w:t xml:space="preserve"> desktop resolution. Features such as multiplayer support, online services, persistent user accounts, mobile deployment, and advanced physics systems are explicitly out of scope for this project. These constraints ensure that the project remains focused, achievable, and aligned with the learning objectives of the course.</w:t>
       </w:r>
     </w:p>
     <w:p>
@@ -251,19 +439,34 @@
     </w:p>
     <w:p>
       <w:pPr>
+        <w:rPr>
+          <w:caps/>
+          <w:color w:val="FFFFFF" w:themeColor="background1"/>
+          <w:spacing w:val="15"/>
+          <w:sz w:val="22"/>
+          <w:szCs w:val="22"/>
+        </w:rPr>
+      </w:pPr>
+      <w:r>
+        <w:br w:type="page"/>
+      </w:r>
+    </w:p>
+    <w:p>
+      <w:pPr>
         <w:pStyle w:val="Heading1"/>
       </w:pPr>
-      <w:r>
+      <w:bookmarkStart w:id="1" w:name="_2_Project_Requirements"/>
+      <w:bookmarkEnd w:id="1"/>
+      <w:r>
+        <w:lastRenderedPageBreak/>
         <w:t xml:space="preserve">2 </w:t>
       </w:r>
       <w:r>
         <w:t>Project Requirements</w:t>
       </w:r>
     </w:p>
-    <w:p/>
     <w:p>
       <w:r>
-        <w:lastRenderedPageBreak/>
         <w:t>This section defines the functional and non-functional requirements for the Breakout game project. These requirements establish the expected behavior of the system, outline technical constraints, and ensure that the final product meets the objectives defined in the project scope. The requirements listed below represent the minimum expectations for the successful completion of the MVP.</w:t>
       </w:r>
     </w:p>
@@ -411,7 +614,15 @@
         </w:numPr>
       </w:pPr>
       <w:r>
-        <w:t>The system shall be developed using Python 3.x and the Pygame framework.</w:t>
+        <w:t xml:space="preserve">The system shall be developed using Python 3.x and the </w:t>
+      </w:r>
+      <w:proofErr w:type="spellStart"/>
+      <w:r>
+        <w:t>Pygame</w:t>
+      </w:r>
+      <w:proofErr w:type="spellEnd"/>
+      <w:r>
+        <w:t xml:space="preserve"> framework.</w:t>
       </w:r>
     </w:p>
     <w:p>
@@ -478,13 +689,15 @@
       <w:pPr>
         <w:pStyle w:val="Heading1"/>
       </w:pPr>
-      <w:r>
+      <w:bookmarkStart w:id="2" w:name="_3_Project_Methodology"/>
+      <w:bookmarkEnd w:id="2"/>
+      <w:r>
+        <w:lastRenderedPageBreak/>
         <w:t>3 Project Methodology</w:t>
       </w:r>
     </w:p>
     <w:p>
       <w:r>
-        <w:lastRenderedPageBreak/>
         <w:t xml:space="preserve">This project adopts an agile development methodology tailed to the scope and scale of a small, team-based project. Due to the time </w:t>
       </w:r>
       <w:r>
@@ -505,7 +718,13 @@
     </w:p>
     <w:p>
       <w:r>
-        <w:t>Each sprint begins with a brief planning phase in which the team will identify and prioritize a set of achievable tasks, aligned with the Minimum Viable Product. Sprint goals are defined to ensure that each iteration results in a tangible and testable improvement to the game. At the end of each sprint, progress is reviewed and adjustments are made to priorities and scope as needed.</w:t>
+        <w:t xml:space="preserve">Each sprint begins with a brief planning phase in which the team will identify and prioritize a set of achievable tasks, aligned with the </w:t>
+      </w:r>
+      <w:r>
+        <w:t>MVP</w:t>
+      </w:r>
+      <w:r>
+        <w:t>. Sprint goals are defined to ensure that each iteration results in a tangible and testable improvement to the game. At the end of each sprint, progress is reviewed and adjustments are made to priorities and scope as needed.</w:t>
       </w:r>
     </w:p>
     <w:p>
@@ -521,9 +740,26 @@
     <w:p/>
     <w:p>
       <w:pPr>
+        <w:rPr>
+          <w:caps/>
+          <w:color w:val="FFFFFF" w:themeColor="background1"/>
+          <w:spacing w:val="15"/>
+          <w:sz w:val="22"/>
+          <w:szCs w:val="22"/>
+        </w:rPr>
+      </w:pPr>
+      <w:r>
+        <w:br w:type="page"/>
+      </w:r>
+    </w:p>
+    <w:p>
+      <w:pPr>
         <w:pStyle w:val="Heading1"/>
       </w:pPr>
-      <w:r>
+      <w:bookmarkStart w:id="3" w:name="_4_Project_Schedule"/>
+      <w:bookmarkEnd w:id="3"/>
+      <w:r>
+        <w:lastRenderedPageBreak/>
         <w:t>4 Project Schedule</w:t>
       </w:r>
     </w:p>
@@ -905,7 +1141,6 @@
                 <w:sz w:val="18"/>
                 <w:szCs w:val="18"/>
               </w:rPr>
-              <w:lastRenderedPageBreak/>
               <w:t>Project Design (Course)</w:t>
             </w:r>
           </w:p>
@@ -1149,12 +1384,21 @@
                 <w:szCs w:val="18"/>
               </w:rPr>
             </w:pPr>
-            <w:r>
-              <w:rPr>
-                <w:sz w:val="18"/>
-                <w:szCs w:val="18"/>
-              </w:rPr>
-              <w:t>Pygame runs; paddle + ball move; basic collisions work</w:t>
+            <w:proofErr w:type="spellStart"/>
+            <w:r>
+              <w:rPr>
+                <w:sz w:val="18"/>
+                <w:szCs w:val="18"/>
+              </w:rPr>
+              <w:t>Pygame</w:t>
+            </w:r>
+            <w:proofErr w:type="spellEnd"/>
+            <w:r>
+              <w:rPr>
+                <w:sz w:val="18"/>
+                <w:szCs w:val="18"/>
+              </w:rPr>
+              <w:t xml:space="preserve"> runs; paddle + ball move; basic collisions work</w:t>
             </w:r>
           </w:p>
         </w:tc>
@@ -2030,6 +2274,7 @@
                 <w:sz w:val="18"/>
                 <w:szCs w:val="18"/>
               </w:rPr>
+              <w:lastRenderedPageBreak/>
               <w:t>Phase II Source (Course)</w:t>
             </w:r>
           </w:p>
@@ -2746,7 +2991,6 @@
                 <w:sz w:val="18"/>
                 <w:szCs w:val="18"/>
               </w:rPr>
-              <w:lastRenderedPageBreak/>
               <w:t>Peer Review 2 (Course)</w:t>
             </w:r>
           </w:p>
@@ -2864,15 +3108,38 @@
     <w:p/>
     <w:p>
       <w:pPr>
-        <w:pStyle w:val="Heading1"/>
-      </w:pPr>
-      <w:r>
-        <w:t>5 Project Tasks</w:t>
+        <w:rPr>
+          <w:caps/>
+          <w:color w:val="FFFFFF" w:themeColor="background1"/>
+          <w:spacing w:val="15"/>
+          <w:sz w:val="22"/>
+          <w:szCs w:val="22"/>
+        </w:rPr>
+      </w:pPr>
+      <w:r>
+        <w:br w:type="page"/>
       </w:r>
     </w:p>
     <w:p>
-      <w:r>
-        <w:t>The tasking table below defines the tasks, and assigns an individual to them.</w:t>
+      <w:pPr>
+        <w:pStyle w:val="Heading1"/>
+      </w:pPr>
+      <w:bookmarkStart w:id="4" w:name="_5_Project_Tasks"/>
+      <w:bookmarkEnd w:id="4"/>
+      <w:r>
+        <w:lastRenderedPageBreak/>
+        <w:t>5 Project Tasks</w:t>
+      </w:r>
+    </w:p>
+    <w:p>
+      <w:r>
+        <w:t xml:space="preserve">The tasking table below defines the </w:t>
+      </w:r>
+      <w:r>
+        <w:t>tasks and</w:t>
+      </w:r>
+      <w:r>
+        <w:t xml:space="preserve"> assigns an individual to them.</w:t>
       </w:r>
     </w:p>
     <w:tbl>
@@ -3118,7 +3385,11 @@
           <w:tcPr>
             <w:tcW w:w="2067" w:type="dxa"/>
           </w:tcPr>
-          <w:p/>
+          <w:p>
+            <w:r>
+              <w:t>Mike</w:t>
+            </w:r>
+          </w:p>
         </w:tc>
         <w:tc>
           <w:tcPr>
@@ -3152,7 +3423,11 @@
           <w:tcPr>
             <w:tcW w:w="2067" w:type="dxa"/>
           </w:tcPr>
-          <w:p/>
+          <w:p>
+            <w:r>
+              <w:t>Kosie</w:t>
+            </w:r>
+          </w:p>
         </w:tc>
         <w:tc>
           <w:tcPr>
@@ -3226,13 +3501,21 @@
           <w:tcPr>
             <w:tcW w:w="2067" w:type="dxa"/>
           </w:tcPr>
-          <w:p/>
+          <w:p>
+            <w:r>
+              <w:t>Holden</w:t>
+            </w:r>
+          </w:p>
         </w:tc>
         <w:tc>
           <w:tcPr>
             <w:tcW w:w="2338" w:type="dxa"/>
           </w:tcPr>
-          <w:p/>
+          <w:p>
+            <w:r>
+              <w:t>8 hours</w:t>
+            </w:r>
+          </w:p>
         </w:tc>
       </w:tr>
       <w:tr>
@@ -3256,13 +3539,21 @@
           <w:tcPr>
             <w:tcW w:w="2067" w:type="dxa"/>
           </w:tcPr>
-          <w:p/>
+          <w:p>
+            <w:r>
+              <w:t>Holden</w:t>
+            </w:r>
+          </w:p>
         </w:tc>
         <w:tc>
           <w:tcPr>
             <w:tcW w:w="2338" w:type="dxa"/>
           </w:tcPr>
-          <w:p/>
+          <w:p>
+            <w:r>
+              <w:t>2 hours</w:t>
+            </w:r>
+          </w:p>
         </w:tc>
       </w:tr>
       <w:tr>
@@ -3286,13 +3577,21 @@
           <w:tcPr>
             <w:tcW w:w="2067" w:type="dxa"/>
           </w:tcPr>
-          <w:p/>
+          <w:p>
+            <w:r>
+              <w:t>Holden</w:t>
+            </w:r>
+          </w:p>
         </w:tc>
         <w:tc>
           <w:tcPr>
             <w:tcW w:w="2338" w:type="dxa"/>
           </w:tcPr>
-          <w:p/>
+          <w:p>
+            <w:r>
+              <w:t>2 hours</w:t>
+            </w:r>
+          </w:p>
         </w:tc>
       </w:tr>
       <w:tr>
@@ -3350,13 +3649,21 @@
           <w:tcPr>
             <w:tcW w:w="2067" w:type="dxa"/>
           </w:tcPr>
-          <w:p/>
+          <w:p>
+            <w:r>
+              <w:t>Mike</w:t>
+            </w:r>
+          </w:p>
         </w:tc>
         <w:tc>
           <w:tcPr>
             <w:tcW w:w="2338" w:type="dxa"/>
           </w:tcPr>
-          <w:p/>
+          <w:p>
+            <w:r>
+              <w:t>3 hours</w:t>
+            </w:r>
+          </w:p>
         </w:tc>
       </w:tr>
       <w:tr>
@@ -3380,13 +3687,21 @@
           <w:tcPr>
             <w:tcW w:w="2067" w:type="dxa"/>
           </w:tcPr>
-          <w:p/>
+          <w:p>
+            <w:r>
+              <w:t>Mike</w:t>
+            </w:r>
+          </w:p>
         </w:tc>
         <w:tc>
           <w:tcPr>
             <w:tcW w:w="2338" w:type="dxa"/>
           </w:tcPr>
-          <w:p/>
+          <w:p>
+            <w:r>
+              <w:t>3 hours</w:t>
+            </w:r>
+          </w:p>
         </w:tc>
       </w:tr>
       <w:tr>
@@ -3450,13 +3765,21 @@
           <w:tcPr>
             <w:tcW w:w="2067" w:type="dxa"/>
           </w:tcPr>
-          <w:p/>
+          <w:p>
+            <w:r>
+              <w:t>Neil</w:t>
+            </w:r>
+          </w:p>
         </w:tc>
         <w:tc>
           <w:tcPr>
             <w:tcW w:w="2338" w:type="dxa"/>
           </w:tcPr>
-          <w:p/>
+          <w:p>
+            <w:r>
+              <w:t>1 hour</w:t>
+            </w:r>
+          </w:p>
         </w:tc>
       </w:tr>
       <w:tr>
@@ -3480,13 +3803,21 @@
           <w:tcPr>
             <w:tcW w:w="2067" w:type="dxa"/>
           </w:tcPr>
-          <w:p/>
+          <w:p>
+            <w:r>
+              <w:t>Neil</w:t>
+            </w:r>
+          </w:p>
         </w:tc>
         <w:tc>
           <w:tcPr>
             <w:tcW w:w="2338" w:type="dxa"/>
           </w:tcPr>
-          <w:p/>
+          <w:p>
+            <w:r>
+              <w:t>1 hour</w:t>
+            </w:r>
+          </w:p>
         </w:tc>
       </w:tr>
       <w:tr>
@@ -3510,13 +3841,21 @@
           <w:tcPr>
             <w:tcW w:w="2067" w:type="dxa"/>
           </w:tcPr>
-          <w:p/>
+          <w:p>
+            <w:r>
+              <w:t>Neil</w:t>
+            </w:r>
+          </w:p>
         </w:tc>
         <w:tc>
           <w:tcPr>
             <w:tcW w:w="2338" w:type="dxa"/>
           </w:tcPr>
-          <w:p/>
+          <w:p>
+            <w:r>
+              <w:t>1 hour</w:t>
+            </w:r>
+          </w:p>
         </w:tc>
       </w:tr>
       <w:tr>
@@ -3580,13 +3919,21 @@
           <w:tcPr>
             <w:tcW w:w="2067" w:type="dxa"/>
           </w:tcPr>
-          <w:p/>
+          <w:p>
+            <w:r>
+              <w:t>Kosie</w:t>
+            </w:r>
+          </w:p>
         </w:tc>
         <w:tc>
           <w:tcPr>
             <w:tcW w:w="2338" w:type="dxa"/>
           </w:tcPr>
-          <w:p/>
+          <w:p>
+            <w:r>
+              <w:t>2 hours</w:t>
+            </w:r>
+          </w:p>
         </w:tc>
       </w:tr>
       <w:tr>
@@ -3610,13 +3957,21 @@
           <w:tcPr>
             <w:tcW w:w="2067" w:type="dxa"/>
           </w:tcPr>
-          <w:p/>
+          <w:p>
+            <w:r>
+              <w:t>Kosie</w:t>
+            </w:r>
+          </w:p>
         </w:tc>
         <w:tc>
           <w:tcPr>
             <w:tcW w:w="2338" w:type="dxa"/>
           </w:tcPr>
-          <w:p/>
+          <w:p>
+            <w:r>
+              <w:t>2 hours</w:t>
+            </w:r>
+          </w:p>
         </w:tc>
       </w:tr>
       <w:tr>
@@ -3640,13 +3995,21 @@
           <w:tcPr>
             <w:tcW w:w="2067" w:type="dxa"/>
           </w:tcPr>
-          <w:p/>
+          <w:p>
+            <w:r>
+              <w:t>Neil</w:t>
+            </w:r>
+          </w:p>
         </w:tc>
         <w:tc>
           <w:tcPr>
             <w:tcW w:w="2338" w:type="dxa"/>
           </w:tcPr>
-          <w:p/>
+          <w:p>
+            <w:r>
+              <w:t>3 hours</w:t>
+            </w:r>
+          </w:p>
         </w:tc>
       </w:tr>
       <w:tr>
@@ -3670,13 +4033,21 @@
           <w:tcPr>
             <w:tcW w:w="2067" w:type="dxa"/>
           </w:tcPr>
-          <w:p/>
+          <w:p>
+            <w:r>
+              <w:t>Neil</w:t>
+            </w:r>
+          </w:p>
         </w:tc>
         <w:tc>
           <w:tcPr>
             <w:tcW w:w="2338" w:type="dxa"/>
           </w:tcPr>
-          <w:p/>
+          <w:p>
+            <w:r>
+              <w:t>1 hour</w:t>
+            </w:r>
+          </w:p>
         </w:tc>
       </w:tr>
       <w:tr>
@@ -3740,13 +4111,21 @@
           <w:tcPr>
             <w:tcW w:w="2067" w:type="dxa"/>
           </w:tcPr>
-          <w:p/>
+          <w:p>
+            <w:r>
+              <w:t>Mike</w:t>
+            </w:r>
+          </w:p>
         </w:tc>
         <w:tc>
           <w:tcPr>
             <w:tcW w:w="2338" w:type="dxa"/>
           </w:tcPr>
-          <w:p/>
+          <w:p>
+            <w:r>
+              <w:t>2 hours</w:t>
+            </w:r>
+          </w:p>
         </w:tc>
       </w:tr>
       <w:tr>
@@ -3770,13 +4149,21 @@
           <w:tcPr>
             <w:tcW w:w="2067" w:type="dxa"/>
           </w:tcPr>
-          <w:p/>
+          <w:p>
+            <w:r>
+              <w:t>Mike</w:t>
+            </w:r>
+          </w:p>
         </w:tc>
         <w:tc>
           <w:tcPr>
             <w:tcW w:w="2338" w:type="dxa"/>
           </w:tcPr>
-          <w:p/>
+          <w:p>
+            <w:r>
+              <w:t>4 hours</w:t>
+            </w:r>
+          </w:p>
         </w:tc>
       </w:tr>
       <w:tr>
@@ -3800,13 +4187,21 @@
           <w:tcPr>
             <w:tcW w:w="2067" w:type="dxa"/>
           </w:tcPr>
-          <w:p/>
+          <w:p>
+            <w:r>
+              <w:t>Mike</w:t>
+            </w:r>
+          </w:p>
         </w:tc>
         <w:tc>
           <w:tcPr>
             <w:tcW w:w="2338" w:type="dxa"/>
           </w:tcPr>
-          <w:p/>
+          <w:p>
+            <w:r>
+              <w:t>4 hours</w:t>
+            </w:r>
+          </w:p>
         </w:tc>
       </w:tr>
       <w:tr>
@@ -3870,13 +4265,21 @@
           <w:tcPr>
             <w:tcW w:w="2067" w:type="dxa"/>
           </w:tcPr>
-          <w:p/>
+          <w:p>
+            <w:r>
+              <w:t>Kosie</w:t>
+            </w:r>
+          </w:p>
         </w:tc>
         <w:tc>
           <w:tcPr>
             <w:tcW w:w="2338" w:type="dxa"/>
           </w:tcPr>
-          <w:p/>
+          <w:p>
+            <w:r>
+              <w:t>2 hours</w:t>
+            </w:r>
+          </w:p>
         </w:tc>
       </w:tr>
       <w:tr>
@@ -3900,13 +4303,21 @@
           <w:tcPr>
             <w:tcW w:w="2067" w:type="dxa"/>
           </w:tcPr>
-          <w:p/>
+          <w:p>
+            <w:r>
+              <w:t>Kosie</w:t>
+            </w:r>
+          </w:p>
         </w:tc>
         <w:tc>
           <w:tcPr>
             <w:tcW w:w="2338" w:type="dxa"/>
           </w:tcPr>
-          <w:p/>
+          <w:p>
+            <w:r>
+              <w:t>1 hour</w:t>
+            </w:r>
+          </w:p>
         </w:tc>
       </w:tr>
       <w:tr>
@@ -3930,13 +4341,21 @@
           <w:tcPr>
             <w:tcW w:w="2067" w:type="dxa"/>
           </w:tcPr>
-          <w:p/>
+          <w:p>
+            <w:r>
+              <w:t>Holden</w:t>
+            </w:r>
+          </w:p>
         </w:tc>
         <w:tc>
           <w:tcPr>
             <w:tcW w:w="2338" w:type="dxa"/>
           </w:tcPr>
-          <w:p/>
+          <w:p>
+            <w:r>
+              <w:t>2 hours</w:t>
+            </w:r>
+          </w:p>
         </w:tc>
       </w:tr>
       <w:tr>
@@ -3960,13 +4379,21 @@
           <w:tcPr>
             <w:tcW w:w="2067" w:type="dxa"/>
           </w:tcPr>
-          <w:p/>
+          <w:p>
+            <w:r>
+              <w:t>Holden</w:t>
+            </w:r>
+          </w:p>
         </w:tc>
         <w:tc>
           <w:tcPr>
             <w:tcW w:w="2338" w:type="dxa"/>
           </w:tcPr>
-          <w:p/>
+          <w:p>
+            <w:r>
+              <w:t>3 hours</w:t>
+            </w:r>
+          </w:p>
         </w:tc>
       </w:tr>
       <w:tr>
@@ -4024,13 +4451,21 @@
           <w:tcPr>
             <w:tcW w:w="2067" w:type="dxa"/>
           </w:tcPr>
-          <w:p/>
+          <w:p>
+            <w:r>
+              <w:t>Holden</w:t>
+            </w:r>
+          </w:p>
         </w:tc>
         <w:tc>
           <w:tcPr>
             <w:tcW w:w="2338" w:type="dxa"/>
           </w:tcPr>
-          <w:p/>
+          <w:p>
+            <w:r>
+              <w:t>3 hours</w:t>
+            </w:r>
+          </w:p>
         </w:tc>
       </w:tr>
       <w:tr>
@@ -4054,13 +4489,21 @@
           <w:tcPr>
             <w:tcW w:w="2067" w:type="dxa"/>
           </w:tcPr>
-          <w:p/>
+          <w:p>
+            <w:r>
+              <w:t>Holden</w:t>
+            </w:r>
+          </w:p>
         </w:tc>
         <w:tc>
           <w:tcPr>
             <w:tcW w:w="2338" w:type="dxa"/>
           </w:tcPr>
-          <w:p/>
+          <w:p>
+            <w:r>
+              <w:t>3 hours</w:t>
+            </w:r>
+          </w:p>
         </w:tc>
       </w:tr>
       <w:tr>
@@ -4084,13 +4527,21 @@
           <w:tcPr>
             <w:tcW w:w="2067" w:type="dxa"/>
           </w:tcPr>
-          <w:p/>
+          <w:p>
+            <w:r>
+              <w:t>Holden</w:t>
+            </w:r>
+          </w:p>
         </w:tc>
         <w:tc>
           <w:tcPr>
             <w:tcW w:w="2338" w:type="dxa"/>
           </w:tcPr>
-          <w:p/>
+          <w:p>
+            <w:r>
+              <w:t>3 hours</w:t>
+            </w:r>
+          </w:p>
         </w:tc>
       </w:tr>
       <w:tr>
@@ -4114,13 +4565,21 @@
           <w:tcPr>
             <w:tcW w:w="2067" w:type="dxa"/>
           </w:tcPr>
-          <w:p/>
+          <w:p>
+            <w:r>
+              <w:t>Holden</w:t>
+            </w:r>
+          </w:p>
         </w:tc>
         <w:tc>
           <w:tcPr>
             <w:tcW w:w="2338" w:type="dxa"/>
           </w:tcPr>
-          <w:p/>
+          <w:p>
+            <w:r>
+              <w:t>2 hours</w:t>
+            </w:r>
+          </w:p>
         </w:tc>
       </w:tr>
       <w:tr>
@@ -4140,7 +4599,6 @@
                 <w:b/>
                 <w:bCs/>
               </w:rPr>
-              <w:lastRenderedPageBreak/>
               <w:t>Audio / Feedback</w:t>
             </w:r>
           </w:p>
@@ -4185,13 +4643,21 @@
           <w:tcPr>
             <w:tcW w:w="2067" w:type="dxa"/>
           </w:tcPr>
-          <w:p/>
+          <w:p>
+            <w:r>
+              <w:t>Neil</w:t>
+            </w:r>
+          </w:p>
         </w:tc>
         <w:tc>
           <w:tcPr>
             <w:tcW w:w="2338" w:type="dxa"/>
           </w:tcPr>
-          <w:p/>
+          <w:p>
+            <w:r>
+              <w:t>2 hours</w:t>
+            </w:r>
+          </w:p>
         </w:tc>
       </w:tr>
       <w:tr>
@@ -4215,13 +4681,21 @@
           <w:tcPr>
             <w:tcW w:w="2067" w:type="dxa"/>
           </w:tcPr>
-          <w:p/>
+          <w:p>
+            <w:r>
+              <w:t>Neil</w:t>
+            </w:r>
+          </w:p>
         </w:tc>
         <w:tc>
           <w:tcPr>
             <w:tcW w:w="2338" w:type="dxa"/>
           </w:tcPr>
-          <w:p/>
+          <w:p>
+            <w:r>
+              <w:t>2 hours</w:t>
+            </w:r>
+          </w:p>
         </w:tc>
       </w:tr>
       <w:tr>
@@ -4285,13 +4759,21 @@
           <w:tcPr>
             <w:tcW w:w="2067" w:type="dxa"/>
           </w:tcPr>
-          <w:p/>
+          <w:p>
+            <w:r>
+              <w:t>Holden</w:t>
+            </w:r>
+          </w:p>
         </w:tc>
         <w:tc>
           <w:tcPr>
             <w:tcW w:w="2338" w:type="dxa"/>
           </w:tcPr>
-          <w:p/>
+          <w:p>
+            <w:r>
+              <w:t>4 hours</w:t>
+            </w:r>
+          </w:p>
         </w:tc>
       </w:tr>
       <w:tr>
@@ -4648,8 +5130,13 @@
             <w:tcW w:w="2608" w:type="dxa"/>
           </w:tcPr>
           <w:p>
-            <w:r>
-              <w:t>Finall Commit/Merge</w:t>
+            <w:proofErr w:type="spellStart"/>
+            <w:r>
+              <w:t>Finall</w:t>
+            </w:r>
+            <w:proofErr w:type="spellEnd"/>
+            <w:r>
+              <w:t xml:space="preserve"> Commit/Merge</w:t>
             </w:r>
           </w:p>
         </w:tc>
@@ -4704,9 +5191,26 @@
     <w:p/>
     <w:p>
       <w:pPr>
+        <w:rPr>
+          <w:caps/>
+          <w:color w:val="FFFFFF" w:themeColor="background1"/>
+          <w:spacing w:val="15"/>
+          <w:sz w:val="22"/>
+          <w:szCs w:val="22"/>
+        </w:rPr>
+      </w:pPr>
+      <w:r>
+        <w:br w:type="page"/>
+      </w:r>
+    </w:p>
+    <w:p>
+      <w:pPr>
         <w:pStyle w:val="Heading1"/>
       </w:pPr>
-      <w:r>
+      <w:bookmarkStart w:id="5" w:name="_6_Project_Risks"/>
+      <w:bookmarkEnd w:id="5"/>
+      <w:r>
+        <w:lastRenderedPageBreak/>
         <w:t>6 Project Risks</w:t>
       </w:r>
     </w:p>
@@ -4983,7 +5487,6 @@
           </w:tcPr>
           <w:p>
             <w:r>
-              <w:lastRenderedPageBreak/>
               <w:t>Teamwork</w:t>
             </w:r>
           </w:p>
@@ -5185,6 +5688,7 @@
           </w:tcPr>
           <w:p>
             <w:r>
+              <w:lastRenderedPageBreak/>
               <w:t>Unfamiliarity with GitHub</w:t>
             </w:r>
           </w:p>
@@ -5264,20 +5768,36 @@
     <w:p/>
     <w:p>
       <w:pPr>
-        <w:pStyle w:val="Heading1"/>
-      </w:pPr>
-      <w:r>
-        <w:t>7 Project Evaluation Plan</w:t>
+        <w:rPr>
+          <w:caps/>
+          <w:color w:val="FFFFFF" w:themeColor="background1"/>
+          <w:spacing w:val="15"/>
+          <w:sz w:val="22"/>
+          <w:szCs w:val="22"/>
+        </w:rPr>
+      </w:pPr>
+      <w:r>
+        <w:br w:type="page"/>
       </w:r>
     </w:p>
     <w:p>
-      <w:r>
-        <w:t>The primary evaluation criteria for this project are based on the functional requirements laid out in the project plan document. The project will be considered successful if the game is fully playable from start to Game Over without critical failures. Core mechanics--including paddle movement, ball physics, collision handling, life tracking and state transitions—must function predictably.</w:t>
+      <w:pPr>
+        <w:pStyle w:val="Heading1"/>
+      </w:pPr>
+      <w:bookmarkStart w:id="6" w:name="_7_Project_Evaluation"/>
+      <w:bookmarkEnd w:id="6"/>
+      <w:r>
+        <w:lastRenderedPageBreak/>
+        <w:t>7 Project Evaluation Plan</w:t>
       </w:r>
     </w:p>
     <w:p>
       <w:r>
-        <w:lastRenderedPageBreak/>
+        <w:t>The primary evaluation criteria for this project are based on the functional requirements laid out in the project plan document. The project will be considered successful if the game is fully playable from start to Game Over without critical failures. Core mechanics--including paddle movement, ball physics, collision handling, life tracking and state transitions—must function predictably.</w:t>
+      </w:r>
+    </w:p>
+    <w:p>
+      <w:r>
         <w:t>Non-functional criteria are evaluated through stability and usability testing. The game should maintain a stable framerate on the target platform, desktop Windows, without crashes or significant reduction in frame rate. User interface elements must be readable, clearly labeled, and intuitive. Audio feedback, if implemented, should trigger appropriately and not interfere with gameplay.</w:t>
       </w:r>
     </w:p>
@@ -8485,6 +9005,29 @@
       </w:tblBorders>
     </w:tblPr>
   </w:style>
+  <w:style w:type="character" w:styleId="Hyperlink">
+    <w:name w:val="Hyperlink"/>
+    <w:basedOn w:val="DefaultParagraphFont"/>
+    <w:uiPriority w:val="99"/>
+    <w:unhideWhenUsed/>
+    <w:rsid w:val="00595C50"/>
+    <w:rPr>
+      <w:color w:val="467886" w:themeColor="hyperlink"/>
+      <w:u w:val="single"/>
+    </w:rPr>
+  </w:style>
+  <w:style w:type="character" w:styleId="UnresolvedMention">
+    <w:name w:val="Unresolved Mention"/>
+    <w:basedOn w:val="DefaultParagraphFont"/>
+    <w:uiPriority w:val="99"/>
+    <w:semiHidden/>
+    <w:unhideWhenUsed/>
+    <w:rsid w:val="00595C50"/>
+    <w:rPr>
+      <w:color w:val="605E5C"/>
+      <w:shd w:val="clear" w:color="auto" w:fill="E1DFDD"/>
+    </w:rPr>
+  </w:style>
 </w:styles>
 </file>
 

</xml_diff>